<commit_message>
Update Professional profile writing.docx
</commit_message>
<xml_diff>
--- a/MISIS МИСИС Eng/Professional profile writing.docx
+++ b/MISIS МИСИС Eng/Professional profile writing.docx
@@ -1,6 +1,6 @@
 
 <file path=word/document.xml><?xml version="1.0" encoding="utf-8"?>
-<w:document xmlns:wpc="http://schemas.microsoft.com/office/word/2010/wordprocessingCanvas" xmlns:cx="http://schemas.microsoft.com/office/drawing/2014/chartex" xmlns:cx1="http://schemas.microsoft.com/office/drawing/2015/9/8/chartex" xmlns:cx2="http://schemas.microsoft.com/office/drawing/2015/10/21/chartex" xmlns:cx3="http://schemas.microsoft.com/office/drawing/2016/5/9/chartex" xmlns:cx4="http://schemas.microsoft.com/office/drawing/2016/5/10/chartex" xmlns:cx5="http://schemas.microsoft.com/office/drawing/2016/5/11/chartex" xmlns:cx6="http://schemas.microsoft.com/office/drawing/2016/5/12/chartex" xmlns:cx7="http://schemas.microsoft.com/office/drawing/2016/5/13/chartex" xmlns:cx8="http://schemas.microsoft.com/office/drawing/2016/5/14/chartex" xmlns:mc="http://schemas.openxmlformats.org/markup-compatibility/2006" xmlns:aink="http://schemas.microsoft.com/office/drawing/2016/ink" xmlns:am3d="http://schemas.microsoft.com/office/drawing/2017/model3d" xmlns:o="urn:schemas-microsoft-com:office:office" xmlns:r="http://schemas.openxmlformats.org/officeDocument/2006/relationships" xmlns:m="http://schemas.openxmlformats.org/officeDocument/2006/math" xmlns:v="urn:schemas-microsoft-com:vml" xmlns:wp14="http://schemas.microsoft.com/office/word/2010/wordprocessingDrawing" xmlns:wp="http://schemas.openxmlformats.org/drawingml/2006/wordprocessingDrawing" xmlns:w10="urn:schemas-microsoft-com:office:word" xmlns:w="http://schemas.openxmlformats.org/wordprocessingml/2006/main" xmlns:w14="http://schemas.microsoft.com/office/word/2010/wordml" xmlns:w15="http://schemas.microsoft.com/office/word/2012/wordml" xmlns:w16cex="http://schemas.microsoft.com/office/word/2018/wordml/cex" xmlns:w16cid="http://schemas.microsoft.com/office/word/2016/wordml/cid" xmlns:w16="http://schemas.microsoft.com/office/word/2018/wordml" xmlns:w16sdtdh="http://schemas.microsoft.com/office/word/2020/wordml/sdtdatahash" xmlns:w16se="http://schemas.microsoft.com/office/word/2015/wordml/symex" xmlns:wpg="http://schemas.microsoft.com/office/word/2010/wordprocessingGroup" xmlns:wpi="http://schemas.microsoft.com/office/word/2010/wordprocessingInk" xmlns:wne="http://schemas.microsoft.com/office/word/2006/wordml" xmlns:wps="http://schemas.microsoft.com/office/word/2010/wordprocessingShape" mc:Ignorable="w14 w15 w16se w16cid w16 w16cex w16sdtdh wp14">
+<w:document xmlns:wpc="http://schemas.microsoft.com/office/word/2010/wordprocessingCanvas" xmlns:cx="http://schemas.microsoft.com/office/drawing/2014/chartex" xmlns:mc="http://schemas.openxmlformats.org/markup-compatibility/2006" xmlns:o="urn:schemas-microsoft-com:office:office" xmlns:r="http://schemas.openxmlformats.org/officeDocument/2006/relationships" xmlns:m="http://schemas.openxmlformats.org/officeDocument/2006/math" xmlns:v="urn:schemas-microsoft-com:vml" xmlns:wp14="http://schemas.microsoft.com/office/word/2010/wordprocessingDrawing" xmlns:wp="http://schemas.openxmlformats.org/drawingml/2006/wordprocessingDrawing" xmlns:w10="urn:schemas-microsoft-com:office:word" xmlns:w="http://schemas.openxmlformats.org/wordprocessingml/2006/main" xmlns:w14="http://schemas.microsoft.com/office/word/2010/wordml" xmlns:w15="http://schemas.microsoft.com/office/word/2012/wordml" xmlns:w16se="http://schemas.microsoft.com/office/word/2015/wordml/symex" xmlns:wpg="http://schemas.microsoft.com/office/word/2010/wordprocessingGroup" xmlns:wpi="http://schemas.microsoft.com/office/word/2010/wordprocessingInk" xmlns:wne="http://schemas.microsoft.com/office/word/2006/wordml" xmlns:wps="http://schemas.microsoft.com/office/word/2010/wordprocessingShape" mc:Ignorable="w14 w15 w16se wp14">
   <w:body>
     <w:p>
       <w:pPr>
@@ -57,7 +57,23 @@
     </w:p>
     <w:p>
       <w:r>
-        <w:t xml:space="preserve">Kinsley Gordon am a recent graduate of New York University from the Gallatin School of Individualized Study who is dedicated to doing my best. I work ver well on my own and with others. In order to focus on a marketing career, my field of study combined business, Japanese, and creative writing. I hope to work for an English-Japanese bilingual company in the marketing department. In college, I had an internship at VTL-Wire, a large tech-company. My responsibilities included making online product demonstrations in English and Japanese, analyzing the comments people made on the demonstrations, and reporting people's impressions of the products  to the company. I am tech-savvy and </w:t>
+        <w:t xml:space="preserve">Kinsley Gordon am a recent graduate of New York University from the Gallatin School of Individualized Study who is dedicated to doing my best. I work </w:t>
+      </w:r>
+      <w:proofErr w:type="spellStart"/>
+      <w:r>
+        <w:t>ver</w:t>
+      </w:r>
+      <w:proofErr w:type="spellEnd"/>
+      <w:r>
+        <w:t xml:space="preserve"> well on my own and with others. In order to focus on a marketing career, my field of study combined business, Japanese, and creative writing. I hope to work for an English-Japanese bilingual company in the marketing department. In college, I had an internship at VTL-Wire, a large tech-company. My responsibilities included making online product demonstrations in English and Japanese, analyzing the comments people made on the demonstrations, and reporting people's impressions of the </w:t>
+      </w:r>
+      <w:proofErr w:type="gramStart"/>
+      <w:r>
+        <w:t>products  to</w:t>
+      </w:r>
+      <w:proofErr w:type="gramEnd"/>
+      <w:r>
+        <w:t xml:space="preserve"> the company. I am tech-savvy and </w:t>
       </w:r>
       <w:r>
         <w:t>learn</w:t>
@@ -93,7 +109,85 @@
           <w:rFonts w:ascii="Times New Roman" w:eastAsia="Times New Roman" w:hAnsi="Times New Roman" w:cs="Times New Roman"/>
         </w:rPr>
         <w:lastRenderedPageBreak/>
-        <w:t xml:space="preserve">​Gleb Kolonin is a driven and innovative Python developer with a strong foundation in data engineering and a passion for building impactful technology. He graduated with honours from IThub College, specialising in Data Engineering, and is currently pursuing a degree in Business Informatics at MISIS University. Gleb's technical expertise encompasses Python, C++, SQL, Flask, FastAPI, and machine learning frameworks like TensorFlow, complemented by proficiency in Git, Linux, and front-end technologies such as HTML, CSS, and JavaScript. </w:t>
+        <w:t xml:space="preserve">​Gleb Kolonin is a driven and innovative Python developer with a strong foundation in data engineering and a passion for building impactful technology. He graduated with </w:t>
+      </w:r>
+      <w:proofErr w:type="spellStart"/>
+      <w:r>
+        <w:rPr>
+          <w:rFonts w:ascii="Times New Roman" w:eastAsia="Times New Roman" w:hAnsi="Times New Roman" w:cs="Times New Roman"/>
+        </w:rPr>
+        <w:t>honours</w:t>
+      </w:r>
+      <w:proofErr w:type="spellEnd"/>
+      <w:r>
+        <w:rPr>
+          <w:rFonts w:ascii="Times New Roman" w:eastAsia="Times New Roman" w:hAnsi="Times New Roman" w:cs="Times New Roman"/>
+        </w:rPr>
+        <w:t xml:space="preserve"> from IThub College, </w:t>
+      </w:r>
+      <w:proofErr w:type="spellStart"/>
+      <w:r>
+        <w:rPr>
+          <w:rFonts w:ascii="Times New Roman" w:eastAsia="Times New Roman" w:hAnsi="Times New Roman" w:cs="Times New Roman"/>
+          <w:strike/>
+        </w:rPr>
+        <w:t>specialising</w:t>
+      </w:r>
+      <w:proofErr w:type="spellEnd"/>
+      <w:r>
+        <w:rPr>
+          <w:rFonts w:ascii="Times New Roman" w:eastAsia="Times New Roman" w:hAnsi="Times New Roman" w:cs="Times New Roman"/>
+          <w:strike/>
+        </w:rPr>
+        <w:t xml:space="preserve"> in Data Engineering</w:t>
+      </w:r>
+      <w:r>
+        <w:rPr>
+          <w:rFonts w:ascii="Times New Roman" w:eastAsia="Times New Roman" w:hAnsi="Times New Roman" w:cs="Times New Roman"/>
+        </w:rPr>
+        <w:t xml:space="preserve">, and is currently pursuing a degree in Business Informatics at MISIS University. </w:t>
+      </w:r>
+      <w:proofErr w:type="spellStart"/>
+      <w:r>
+        <w:rPr>
+          <w:rFonts w:ascii="Times New Roman" w:eastAsia="Times New Roman" w:hAnsi="Times New Roman" w:cs="Times New Roman"/>
+        </w:rPr>
+        <w:t>Gleb's</w:t>
+      </w:r>
+      <w:proofErr w:type="spellEnd"/>
+      <w:r>
+        <w:rPr>
+          <w:rFonts w:ascii="Times New Roman" w:eastAsia="Times New Roman" w:hAnsi="Times New Roman" w:cs="Times New Roman"/>
+        </w:rPr>
+        <w:t xml:space="preserve"> technical expertise encompasses Python, C++, SQL, Flask, </w:t>
+      </w:r>
+      <w:proofErr w:type="spellStart"/>
+      <w:r>
+        <w:rPr>
+          <w:rFonts w:ascii="Times New Roman" w:eastAsia="Times New Roman" w:hAnsi="Times New Roman" w:cs="Times New Roman"/>
+        </w:rPr>
+        <w:t>FastAPI</w:t>
+      </w:r>
+      <w:proofErr w:type="spellEnd"/>
+      <w:r>
+        <w:rPr>
+          <w:rFonts w:ascii="Times New Roman" w:eastAsia="Times New Roman" w:hAnsi="Times New Roman" w:cs="Times New Roman"/>
+        </w:rPr>
+        <w:t xml:space="preserve">, and machine learning frameworks like </w:t>
+      </w:r>
+      <w:proofErr w:type="spellStart"/>
+      <w:r>
+        <w:rPr>
+          <w:rFonts w:ascii="Times New Roman" w:eastAsia="Times New Roman" w:hAnsi="Times New Roman" w:cs="Times New Roman"/>
+        </w:rPr>
+        <w:t>TensorFlow</w:t>
+      </w:r>
+      <w:proofErr w:type="spellEnd"/>
+      <w:r>
+        <w:rPr>
+          <w:rFonts w:ascii="Times New Roman" w:eastAsia="Times New Roman" w:hAnsi="Times New Roman" w:cs="Times New Roman"/>
+        </w:rPr>
+        <w:t xml:space="preserve">, complemented by proficiency in Git, Linux, and front-end technologies such as HTML, CSS, and JavaScript. </w:t>
       </w:r>
     </w:p>
     <w:p>
@@ -107,7 +201,64 @@
         <w:rPr>
           <w:rFonts w:ascii="Times New Roman" w:eastAsia="Times New Roman" w:hAnsi="Times New Roman" w:cs="Times New Roman"/>
         </w:rPr>
-        <w:t xml:space="preserve">His professional experience includes a successful internship as a Data Engineer at Smart Meal Service, where he developed log parsers for neural networks, conducted data augmentation research, and trained classification and detection models. Gleb has also demonstrated leadership and teamwork by founding the IT Club, organising over a dozen workshops, and leading teams to success in city-level hackathons like DriveHack and ZakupkiHack. ​ </w:t>
+        <w:t xml:space="preserve">His professional experience includes a successful internship as a Data Engineer at Smart Meal Service, where he developed log parsers for neural networks, </w:t>
+      </w:r>
+      <w:r>
+        <w:rPr>
+          <w:rFonts w:ascii="Times New Roman" w:eastAsia="Times New Roman" w:hAnsi="Times New Roman" w:cs="Times New Roman"/>
+          <w:strike/>
+        </w:rPr>
+        <w:t>conducted data augmentation research, and trained classification and detection models</w:t>
+      </w:r>
+      <w:r>
+        <w:rPr>
+          <w:rFonts w:ascii="Times New Roman" w:eastAsia="Times New Roman" w:hAnsi="Times New Roman" w:cs="Times New Roman"/>
+        </w:rPr>
+        <w:t>. Gleb has also demonstrated leadership and tea</w:t>
+      </w:r>
+      <w:bookmarkStart w:id="0" w:name="_GoBack"/>
+      <w:bookmarkEnd w:id="0"/>
+      <w:r>
+        <w:rPr>
+          <w:rFonts w:ascii="Times New Roman" w:eastAsia="Times New Roman" w:hAnsi="Times New Roman" w:cs="Times New Roman"/>
+        </w:rPr>
+        <w:t xml:space="preserve">mwork by founding the IT Club, </w:t>
+      </w:r>
+      <w:proofErr w:type="spellStart"/>
+      <w:r>
+        <w:rPr>
+          <w:rFonts w:ascii="Times New Roman" w:eastAsia="Times New Roman" w:hAnsi="Times New Roman" w:cs="Times New Roman"/>
+          <w:strike/>
+        </w:rPr>
+        <w:t>organising</w:t>
+      </w:r>
+      <w:proofErr w:type="spellEnd"/>
+      <w:r>
+        <w:rPr>
+          <w:rFonts w:ascii="Times New Roman" w:eastAsia="Times New Roman" w:hAnsi="Times New Roman" w:cs="Times New Roman"/>
+          <w:strike/>
+        </w:rPr>
+        <w:t xml:space="preserve"> over a dozen workshops,</w:t>
+      </w:r>
+      <w:r>
+        <w:rPr>
+          <w:rFonts w:ascii="Times New Roman" w:eastAsia="Times New Roman" w:hAnsi="Times New Roman" w:cs="Times New Roman"/>
+        </w:rPr>
+        <w:t xml:space="preserve"> and leading teams to success in city-level hackathons like DriveHack and </w:t>
+      </w:r>
+      <w:proofErr w:type="spellStart"/>
+      <w:r>
+        <w:rPr>
+          <w:rFonts w:ascii="Times New Roman" w:eastAsia="Times New Roman" w:hAnsi="Times New Roman" w:cs="Times New Roman"/>
+        </w:rPr>
+        <w:t>ZakupkiHack</w:t>
+      </w:r>
+      <w:proofErr w:type="spellEnd"/>
+      <w:r>
+        <w:rPr>
+          <w:rFonts w:ascii="Times New Roman" w:eastAsia="Times New Roman" w:hAnsi="Times New Roman" w:cs="Times New Roman"/>
+        </w:rPr>
+        <w:t xml:space="preserve">. ​ </w:t>
       </w:r>
     </w:p>
     <w:p>
@@ -136,7 +287,7 @@
 </file>
 
 <file path=word/numbering.xml><?xml version="1.0" encoding="utf-8"?>
-<w:numbering xmlns:wpc="http://schemas.microsoft.com/office/word/2010/wordprocessingCanvas" xmlns:cx="http://schemas.microsoft.com/office/drawing/2014/chartex" xmlns:cx1="http://schemas.microsoft.com/office/drawing/2015/9/8/chartex" xmlns:cx2="http://schemas.microsoft.com/office/drawing/2015/10/21/chartex" xmlns:cx3="http://schemas.microsoft.com/office/drawing/2016/5/9/chartex" xmlns:cx4="http://schemas.microsoft.com/office/drawing/2016/5/10/chartex" xmlns:cx5="http://schemas.microsoft.com/office/drawing/2016/5/11/chartex" xmlns:cx6="http://schemas.microsoft.com/office/drawing/2016/5/12/chartex" xmlns:cx7="http://schemas.microsoft.com/office/drawing/2016/5/13/chartex" xmlns:cx8="http://schemas.microsoft.com/office/drawing/2016/5/14/chartex" xmlns:mc="http://schemas.openxmlformats.org/markup-compatibility/2006" xmlns:aink="http://schemas.microsoft.com/office/drawing/2016/ink" xmlns:am3d="http://schemas.microsoft.com/office/drawing/2017/model3d" xmlns:o="urn:schemas-microsoft-com:office:office" xmlns:r="http://schemas.openxmlformats.org/officeDocument/2006/relationships" xmlns:m="http://schemas.openxmlformats.org/officeDocument/2006/math" xmlns:v="urn:schemas-microsoft-com:vml" xmlns:wp14="http://schemas.microsoft.com/office/word/2010/wordprocessingDrawing" xmlns:wp="http://schemas.openxmlformats.org/drawingml/2006/wordprocessingDrawing" xmlns:w10="urn:schemas-microsoft-com:office:word" xmlns:w="http://schemas.openxmlformats.org/wordprocessingml/2006/main" xmlns:w14="http://schemas.microsoft.com/office/word/2010/wordml" xmlns:w15="http://schemas.microsoft.com/office/word/2012/wordml" xmlns:w16cex="http://schemas.microsoft.com/office/word/2018/wordml/cex" xmlns:w16cid="http://schemas.microsoft.com/office/word/2016/wordml/cid" xmlns:w16="http://schemas.microsoft.com/office/word/2018/wordml" xmlns:w16sdtdh="http://schemas.microsoft.com/office/word/2020/wordml/sdtdatahash" xmlns:w16se="http://schemas.microsoft.com/office/word/2015/wordml/symex" xmlns:wpg="http://schemas.microsoft.com/office/word/2010/wordprocessingGroup" xmlns:wpi="http://schemas.microsoft.com/office/word/2010/wordprocessingInk" xmlns:wne="http://schemas.microsoft.com/office/word/2006/wordml" xmlns:wps="http://schemas.microsoft.com/office/word/2010/wordprocessingShape" mc:Ignorable="w14 w15 w16se w16cid w16 w16cex w16sdtdh wp14">
+<w:numbering xmlns:wpc="http://schemas.microsoft.com/office/word/2010/wordprocessingCanvas" xmlns:cx="http://schemas.microsoft.com/office/drawing/2014/chartex" xmlns:mc="http://schemas.openxmlformats.org/markup-compatibility/2006" xmlns:o="urn:schemas-microsoft-com:office:office" xmlns:r="http://schemas.openxmlformats.org/officeDocument/2006/relationships" xmlns:m="http://schemas.openxmlformats.org/officeDocument/2006/math" xmlns:v="urn:schemas-microsoft-com:vml" xmlns:wp14="http://schemas.microsoft.com/office/word/2010/wordprocessingDrawing" xmlns:wp="http://schemas.openxmlformats.org/drawingml/2006/wordprocessingDrawing" xmlns:w10="urn:schemas-microsoft-com:office:word" xmlns:w="http://schemas.openxmlformats.org/wordprocessingml/2006/main" xmlns:w14="http://schemas.microsoft.com/office/word/2010/wordml" xmlns:w15="http://schemas.microsoft.com/office/word/2012/wordml" xmlns:w16se="http://schemas.microsoft.com/office/word/2015/wordml/symex" xmlns:wpg="http://schemas.microsoft.com/office/word/2010/wordprocessingGroup" xmlns:wpi="http://schemas.microsoft.com/office/word/2010/wordprocessingInk" xmlns:wne="http://schemas.microsoft.com/office/word/2006/wordml" xmlns:wps="http://schemas.microsoft.com/office/word/2010/wordprocessingShape" mc:Ignorable="w14 w15 w16se wp14">
   <w:abstractNum w:abstractNumId="0" w15:restartNumberingAfterBreak="0">
     <w:nsid w:val="0EC25380"/>
     <w:multiLevelType w:val="hybridMultilevel"/>
@@ -237,7 +388,7 @@
 </file>
 
 <file path=word/styles.xml><?xml version="1.0" encoding="utf-8"?>
-<w:styles xmlns:mc="http://schemas.openxmlformats.org/markup-compatibility/2006" xmlns:r="http://schemas.openxmlformats.org/officeDocument/2006/relationships" xmlns:w="http://schemas.openxmlformats.org/wordprocessingml/2006/main" xmlns:w14="http://schemas.microsoft.com/office/word/2010/wordml" xmlns:w15="http://schemas.microsoft.com/office/word/2012/wordml" xmlns:w16cex="http://schemas.microsoft.com/office/word/2018/wordml/cex" xmlns:w16cid="http://schemas.microsoft.com/office/word/2016/wordml/cid" xmlns:w16="http://schemas.microsoft.com/office/word/2018/wordml" xmlns:w16sdtdh="http://schemas.microsoft.com/office/word/2020/wordml/sdtdatahash" xmlns:w16se="http://schemas.microsoft.com/office/word/2015/wordml/symex" mc:Ignorable="w14 w15 w16se w16cid w16 w16cex w16sdtdh">
+<w:styles xmlns:mc="http://schemas.openxmlformats.org/markup-compatibility/2006" xmlns:r="http://schemas.openxmlformats.org/officeDocument/2006/relationships" xmlns:w="http://schemas.openxmlformats.org/wordprocessingml/2006/main" xmlns:w14="http://schemas.microsoft.com/office/word/2010/wordml" xmlns:w15="http://schemas.microsoft.com/office/word/2012/wordml" xmlns:w16se="http://schemas.microsoft.com/office/word/2015/wordml/symex" mc:Ignorable="w14 w15 w16se">
   <w:docDefaults>
     <w:rPrDefault>
       <w:rPr>
@@ -253,7 +404,7 @@
       </w:pPr>
     </w:pPrDefault>
   </w:docDefaults>
-  <w:latentStyles w:defLockedState="0" w:defUIPriority="99" w:defSemiHidden="0" w:defUnhideWhenUsed="0" w:defQFormat="0" w:count="376">
+  <w:latentStyles w:defLockedState="0" w:defUIPriority="99" w:defSemiHidden="0" w:defUnhideWhenUsed="0" w:defQFormat="0" w:count="371">
     <w:lsdException w:name="Normal" w:uiPriority="0" w:qFormat="1"/>
     <w:lsdException w:name="heading 1" w:uiPriority="9" w:qFormat="1"/>
     <w:lsdException w:name="heading 2" w:semiHidden="1" w:uiPriority="9" w:unhideWhenUsed="1" w:qFormat="1"/>
@@ -625,11 +776,6 @@
     <w:lsdException w:name="List Table 5 Dark Accent 6" w:uiPriority="50"/>
     <w:lsdException w:name="List Table 6 Colorful Accent 6" w:uiPriority="51"/>
     <w:lsdException w:name="List Table 7 Colorful Accent 6" w:uiPriority="52"/>
-    <w:lsdException w:name="Mention" w:semiHidden="1" w:unhideWhenUsed="1"/>
-    <w:lsdException w:name="Smart Hyperlink" w:semiHidden="1" w:unhideWhenUsed="1"/>
-    <w:lsdException w:name="Hashtag" w:semiHidden="1" w:unhideWhenUsed="1"/>
-    <w:lsdException w:name="Unresolved Mention" w:semiHidden="1" w:unhideWhenUsed="1"/>
-    <w:lsdException w:name="Smart Link" w:semiHidden="1" w:unhideWhenUsed="1"/>
   </w:latentStyles>
   <w:style w:type="paragraph" w:default="1" w:styleId="a0">
     <w:name w:val="Normal"/>
@@ -882,7 +1028,7 @@
       <w:outlineLvl w:val="9"/>
     </w:pPr>
   </w:style>
-  <w:style w:type="character" w:styleId="af0">
+  <w:style w:type="character" w:customStyle="1" w:styleId="UnresolvedMention">
     <w:name w:val="Unresolved Mention"/>
     <w:basedOn w:val="a1"/>
     <w:uiPriority w:val="99"/>
@@ -894,7 +1040,7 @@
       <w:shd w:val="clear" w:color="auto" w:fill="E1DFDD"/>
     </w:rPr>
   </w:style>
-  <w:style w:type="paragraph" w:styleId="af1">
+  <w:style w:type="paragraph" w:styleId="af0">
     <w:name w:val="caption"/>
     <w:basedOn w:val="a0"/>
     <w:next w:val="a0"/>

</xml_diff>